<commit_message>
add sample annotated bibliography
</commit_message>
<xml_diff>
--- a/2018_spring_syllabus.docx
+++ b/2018_spring_syllabus.docx
@@ -350,6 +350,11 @@
       <w:r>
         <w:t xml:space="preserve"> pass a plagiarism check.</w:t>
       </w:r>
+      <w:r>
+        <w:t xml:space="preserve">  Required elements of the paper include: title, abstract, wordcount.</w:t>
+      </w:r>
+      <w:bookmarkStart w:id="0" w:name="_GoBack"/>
+      <w:bookmarkEnd w:id="0"/>
     </w:p>
     <w:p>
       <w:pPr>
@@ -677,8 +682,6 @@
               </w:rPr>
               <w:t>introduction to the cryosphere and biology review</w:t>
             </w:r>
-            <w:bookmarkStart w:id="0" w:name="_GoBack"/>
-            <w:bookmarkEnd w:id="0"/>
           </w:p>
         </w:tc>
         <w:tc>

</xml_diff>

<commit_message>
clarify topic due date
</commit_message>
<xml_diff>
--- a/2018_spring_syllabus.docx
+++ b/2018_spring_syllabus.docx
@@ -252,7 +252,15 @@
     </w:p>
     <w:p>
       <w:r>
-        <w:t xml:space="preserve">Late work will not be accepted.  Work is accepted by email/online submission until midnight of the due date.  Because of this there is really no conceivable reason for not submitting an assignment on time.  If you are literally </w:t>
+        <w:t>Late work will not be accepted.  Work is accepted by email/online submission until midnight of the due date</w:t>
+      </w:r>
+      <w:r>
+        <w:t xml:space="preserve"> except where noted in the schedule</w:t>
+      </w:r>
+      <w:bookmarkStart w:id="0" w:name="_GoBack"/>
+      <w:bookmarkEnd w:id="0"/>
+      <w:r>
+        <w:t xml:space="preserve">.  Because of this there is really no conceivable reason for not submitting an assignment on time.  If you are literally </w:t>
       </w:r>
       <w:r>
         <w:rPr>
@@ -309,12 +317,7 @@
     </w:p>
     <w:p>
       <w:r>
-        <w:t>The annotated bibliography, mid-term presentation, and final paper are all on the same topic.  You will provide three possible topics; I will sort the class into g</w:t>
-      </w:r>
-      <w:bookmarkStart w:id="0" w:name="_GoBack"/>
-      <w:bookmarkEnd w:id="0"/>
-      <w:r>
-        <w:t xml:space="preserve">roups based on interest.  Each group will choose their final topic.  The annotated bibliography will consist of a short review of five references.  Each review should follow a complete citation in Harvard format, and should </w:t>
+        <w:t xml:space="preserve">The annotated bibliography, mid-term presentation, and final paper are all on the same topic.  You will provide three possible topics; I will sort the class into groups based on interest.  Each group will choose their final topic.  The annotated bibliography will consist of a short review of five references.  Each review should follow a complete citation in Harvard format, and should </w:t>
       </w:r>
       <w:r>
         <w:lastRenderedPageBreak/>
@@ -1399,6 +1402,31 @@
               </w:rPr>
               <w:t>due today</w:t>
             </w:r>
+            <w:r>
+              <w:rPr>
+                <w:rFonts w:ascii="Calibri" w:eastAsia="Times New Roman" w:hAnsi="Calibri" w:cs="Calibri"/>
+                <w:sz w:val="20"/>
+                <w:szCs w:val="20"/>
+              </w:rPr>
+              <w:t xml:space="preserve"> </w:t>
+            </w:r>
+            <w:r>
+              <w:rPr>
+                <w:rFonts w:ascii="Calibri" w:eastAsia="Times New Roman" w:hAnsi="Calibri" w:cs="Calibri"/>
+                <w:b/>
+                <w:sz w:val="20"/>
+                <w:szCs w:val="20"/>
+              </w:rPr>
+              <w:t>by the end of class</w:t>
+            </w:r>
+            <w:r>
+              <w:rPr>
+                <w:rFonts w:ascii="Calibri" w:eastAsia="Times New Roman" w:hAnsi="Calibri" w:cs="Calibri"/>
+                <w:sz w:val="20"/>
+                <w:szCs w:val="20"/>
+              </w:rPr>
+              <w:t>.  If you can’t attend class please email them to me before class.</w:t>
+            </w:r>
           </w:p>
         </w:tc>
       </w:tr>
@@ -1540,7 +1568,16 @@
                 <w:sz w:val="20"/>
                 <w:szCs w:val="20"/>
               </w:rPr>
-              <w:t>Groups for midterm presentation assigned today.  Each group will select their final topic before the end of the day.</w:t>
+              <w:t xml:space="preserve">Groups for midterm presentation assigned today.  Each group will </w:t>
+            </w:r>
+            <w:r>
+              <w:rPr>
+                <w:rFonts w:ascii="Calibri" w:eastAsia="Times New Roman" w:hAnsi="Calibri" w:cs="Calibri"/>
+                <w:sz w:val="20"/>
+                <w:szCs w:val="20"/>
+              </w:rPr>
+              <w:lastRenderedPageBreak/>
+              <w:t>select their final topic before the end of the day.</w:t>
             </w:r>
           </w:p>
         </w:tc>
@@ -1578,6 +1615,7 @@
                 <w:sz w:val="20"/>
                 <w:szCs w:val="20"/>
               </w:rPr>
+              <w:lastRenderedPageBreak/>
               <w:t>April 24</w:t>
             </w:r>
           </w:p>
@@ -1721,7 +1759,6 @@
                 <w:sz w:val="20"/>
                 <w:szCs w:val="20"/>
               </w:rPr>
-              <w:lastRenderedPageBreak/>
               <w:t>April 26</w:t>
             </w:r>
           </w:p>
@@ -3680,6 +3717,7 @@
                 <w:sz w:val="20"/>
                 <w:szCs w:val="20"/>
               </w:rPr>
+              <w:lastRenderedPageBreak/>
               <w:t>June 7</w:t>
             </w:r>
           </w:p>

</xml_diff>

<commit_message>
Swap May 3 and May 8 lectures
</commit_message>
<xml_diff>
--- a/2018_spring_syllabus.docx
+++ b/2018_spring_syllabus.docx
@@ -257,8 +257,6 @@
       <w:r>
         <w:t xml:space="preserve"> except where noted in the schedule</w:t>
       </w:r>
-      <w:bookmarkStart w:id="0" w:name="_GoBack"/>
-      <w:bookmarkEnd w:id="0"/>
       <w:r>
         <w:t xml:space="preserve">.  Because of this there is really no conceivable reason for not submitting an assignment on time.  If you are literally </w:t>
       </w:r>
@@ -2039,13 +2037,23 @@
                 <w:szCs w:val="20"/>
               </w:rPr>
             </w:pPr>
+            <w:bookmarkStart w:id="0" w:name="_GoBack"/>
+            <w:bookmarkEnd w:id="0"/>
             <w:r>
               <w:rPr>
                 <w:rFonts w:ascii="Arial" w:eastAsia="Times New Roman" w:hAnsi="Arial" w:cs="Arial"/>
                 <w:sz w:val="20"/>
                 <w:szCs w:val="20"/>
               </w:rPr>
-              <w:t>May 3</w:t>
+              <w:t xml:space="preserve">May </w:t>
+            </w:r>
+            <w:r>
+              <w:rPr>
+                <w:rFonts w:ascii="Arial" w:eastAsia="Times New Roman" w:hAnsi="Arial" w:cs="Arial"/>
+                <w:sz w:val="20"/>
+                <w:szCs w:val="20"/>
+              </w:rPr>
+              <w:t>3</w:t>
             </w:r>
           </w:p>
         </w:tc>
@@ -2080,15 +2088,7 @@
                 <w:sz w:val="20"/>
                 <w:szCs w:val="20"/>
               </w:rPr>
-              <w:t>Aerobiology</w:t>
-            </w:r>
-            <w:r>
-              <w:rPr>
-                <w:rFonts w:ascii="Calibri" w:eastAsia="Times New Roman" w:hAnsi="Calibri" w:cs="Calibri"/>
-                <w:sz w:val="20"/>
-                <w:szCs w:val="20"/>
-              </w:rPr>
-              <w:t>/Midterm presentations</w:t>
+              <w:t>Astrobiology</w:t>
             </w:r>
           </w:p>
         </w:tc>
@@ -2123,7 +2123,7 @@
                 <w:sz w:val="20"/>
                 <w:szCs w:val="20"/>
               </w:rPr>
-              <w:t>-</w:t>
+              <w:t>Chapter 6 (7 pages)</w:t>
             </w:r>
           </w:p>
         </w:tc>
@@ -2158,23 +2158,7 @@
                 <w:sz w:val="20"/>
                 <w:szCs w:val="20"/>
               </w:rPr>
-              <w:t xml:space="preserve">Annotated </w:t>
-            </w:r>
-            <w:r>
-              <w:rPr>
-                <w:rFonts w:ascii="Calibri" w:eastAsia="Times New Roman" w:hAnsi="Calibri" w:cs="Calibri"/>
-                <w:sz w:val="20"/>
-                <w:szCs w:val="20"/>
-              </w:rPr>
-              <w:t>bibliography due</w:t>
-            </w:r>
-            <w:r>
-              <w:rPr>
-                <w:rFonts w:ascii="Calibri" w:eastAsia="Times New Roman" w:hAnsi="Calibri" w:cs="Calibri"/>
-                <w:sz w:val="20"/>
-                <w:szCs w:val="20"/>
-              </w:rPr>
-              <w:t>.  Will need two groups to volunteer to present this week.</w:t>
+              <w:t> </w:t>
             </w:r>
           </w:p>
         </w:tc>
@@ -2195,7 +2179,6 @@
               <w:bottom w:w="80" w:type="dxa"/>
               <w:right w:w="80" w:type="dxa"/>
             </w:tcMar>
-            <w:hideMark/>
           </w:tcPr>
           <w:p>
             <w:pPr>
@@ -2231,23 +2214,30 @@
               <w:bottom w:w="80" w:type="dxa"/>
               <w:right w:w="80" w:type="dxa"/>
             </w:tcMar>
-            <w:hideMark/>
-          </w:tcPr>
-          <w:p>
-            <w:pPr>
-              <w:rPr>
-                <w:rFonts w:ascii="Calibri" w:eastAsia="Times New Roman" w:hAnsi="Calibri" w:cs="Calibri"/>
-                <w:sz w:val="20"/>
-                <w:szCs w:val="20"/>
-              </w:rPr>
-            </w:pPr>
-            <w:r>
-              <w:rPr>
-                <w:rFonts w:ascii="Calibri" w:eastAsia="Times New Roman" w:hAnsi="Calibri" w:cs="Calibri"/>
-                <w:sz w:val="20"/>
-                <w:szCs w:val="20"/>
-              </w:rPr>
-              <w:t>Astrobiology</w:t>
+          </w:tcPr>
+          <w:p>
+            <w:pPr>
+              <w:rPr>
+                <w:rFonts w:ascii="Calibri" w:eastAsia="Times New Roman" w:hAnsi="Calibri" w:cs="Calibri"/>
+                <w:sz w:val="20"/>
+                <w:szCs w:val="20"/>
+              </w:rPr>
+            </w:pPr>
+            <w:r>
+              <w:rPr>
+                <w:rFonts w:ascii="Calibri" w:eastAsia="Times New Roman" w:hAnsi="Calibri" w:cs="Calibri"/>
+                <w:sz w:val="20"/>
+                <w:szCs w:val="20"/>
+              </w:rPr>
+              <w:t>Aerobiology</w:t>
+            </w:r>
+            <w:r>
+              <w:rPr>
+                <w:rFonts w:ascii="Calibri" w:eastAsia="Times New Roman" w:hAnsi="Calibri" w:cs="Calibri"/>
+                <w:sz w:val="20"/>
+                <w:szCs w:val="20"/>
+              </w:rPr>
+              <w:t>/Midterm presentations</w:t>
             </w:r>
           </w:p>
         </w:tc>
@@ -2266,23 +2256,22 @@
               <w:bottom w:w="80" w:type="dxa"/>
               <w:right w:w="80" w:type="dxa"/>
             </w:tcMar>
-            <w:hideMark/>
-          </w:tcPr>
-          <w:p>
-            <w:pPr>
-              <w:rPr>
-                <w:rFonts w:ascii="Calibri" w:eastAsia="Times New Roman" w:hAnsi="Calibri" w:cs="Calibri"/>
-                <w:sz w:val="20"/>
-                <w:szCs w:val="20"/>
-              </w:rPr>
-            </w:pPr>
-            <w:r>
-              <w:rPr>
-                <w:rFonts w:ascii="Calibri" w:eastAsia="Times New Roman" w:hAnsi="Calibri" w:cs="Calibri"/>
-                <w:sz w:val="20"/>
-                <w:szCs w:val="20"/>
-              </w:rPr>
-              <w:t>Chapter 6 (7 pages)</w:t>
+          </w:tcPr>
+          <w:p>
+            <w:pPr>
+              <w:rPr>
+                <w:rFonts w:ascii="Calibri" w:eastAsia="Times New Roman" w:hAnsi="Calibri" w:cs="Calibri"/>
+                <w:sz w:val="20"/>
+                <w:szCs w:val="20"/>
+              </w:rPr>
+            </w:pPr>
+            <w:r>
+              <w:rPr>
+                <w:rFonts w:ascii="Calibri" w:eastAsia="Times New Roman" w:hAnsi="Calibri" w:cs="Calibri"/>
+                <w:sz w:val="20"/>
+                <w:szCs w:val="20"/>
+              </w:rPr>
+              <w:t>-</w:t>
             </w:r>
           </w:p>
         </w:tc>
@@ -2301,23 +2290,38 @@
               <w:bottom w:w="80" w:type="dxa"/>
               <w:right w:w="80" w:type="dxa"/>
             </w:tcMar>
-            <w:hideMark/>
-          </w:tcPr>
-          <w:p>
-            <w:pPr>
-              <w:rPr>
-                <w:rFonts w:ascii="Calibri" w:eastAsia="Times New Roman" w:hAnsi="Calibri" w:cs="Calibri"/>
-                <w:sz w:val="20"/>
-                <w:szCs w:val="20"/>
-              </w:rPr>
-            </w:pPr>
-            <w:r>
-              <w:rPr>
-                <w:rFonts w:ascii="Calibri" w:eastAsia="Times New Roman" w:hAnsi="Calibri" w:cs="Calibri"/>
-                <w:sz w:val="20"/>
-                <w:szCs w:val="20"/>
-              </w:rPr>
-              <w:t> </w:t>
+          </w:tcPr>
+          <w:p>
+            <w:pPr>
+              <w:rPr>
+                <w:rFonts w:ascii="Calibri" w:eastAsia="Times New Roman" w:hAnsi="Calibri" w:cs="Calibri"/>
+                <w:sz w:val="20"/>
+                <w:szCs w:val="20"/>
+              </w:rPr>
+            </w:pPr>
+            <w:r>
+              <w:rPr>
+                <w:rFonts w:ascii="Calibri" w:eastAsia="Times New Roman" w:hAnsi="Calibri" w:cs="Calibri"/>
+                <w:sz w:val="20"/>
+                <w:szCs w:val="20"/>
+              </w:rPr>
+              <w:t xml:space="preserve">Annotated </w:t>
+            </w:r>
+            <w:r>
+              <w:rPr>
+                <w:rFonts w:ascii="Calibri" w:eastAsia="Times New Roman" w:hAnsi="Calibri" w:cs="Calibri"/>
+                <w:sz w:val="20"/>
+                <w:szCs w:val="20"/>
+              </w:rPr>
+              <w:t>bibliography due</w:t>
+            </w:r>
+            <w:r>
+              <w:rPr>
+                <w:rFonts w:ascii="Calibri" w:eastAsia="Times New Roman" w:hAnsi="Calibri" w:cs="Calibri"/>
+                <w:sz w:val="20"/>
+                <w:szCs w:val="20"/>
+              </w:rPr>
+              <w:t>.  Will need two groups to volunteer to present this week.</w:t>
             </w:r>
           </w:p>
         </w:tc>
@@ -2605,6 +2609,14 @@
               </w:rPr>
               <w:t>Jeff attending psychrophile genomics conference</w:t>
             </w:r>
+            <w:r>
+              <w:rPr>
+                <w:rFonts w:ascii="Calibri" w:eastAsia="Times New Roman" w:hAnsi="Calibri" w:cs="Calibri"/>
+                <w:sz w:val="20"/>
+                <w:szCs w:val="20"/>
+              </w:rPr>
+              <w:t>, guest lecture Dr. Douglas Krause</w:t>
+            </w:r>
           </w:p>
         </w:tc>
       </w:tr>
@@ -2756,6 +2768,24 @@
               </w:rPr>
               <w:t>Jeff attending psychrophile genomics conference</w:t>
             </w:r>
+            <w:r>
+              <w:rPr>
+                <w:rFonts w:ascii="Calibri" w:eastAsia="Times New Roman" w:hAnsi="Calibri" w:cs="Calibri"/>
+                <w:sz w:val="20"/>
+                <w:szCs w:val="20"/>
+              </w:rPr>
+              <w:t xml:space="preserve">, guest lecture Dr. Megan </w:t>
+            </w:r>
+            <w:proofErr w:type="spellStart"/>
+            <w:r>
+              <w:rPr>
+                <w:rFonts w:ascii="Calibri" w:eastAsia="Times New Roman" w:hAnsi="Calibri" w:cs="Calibri"/>
+                <w:sz w:val="20"/>
+                <w:szCs w:val="20"/>
+              </w:rPr>
+              <w:t>Cimino</w:t>
+            </w:r>
+            <w:proofErr w:type="spellEnd"/>
           </w:p>
         </w:tc>
       </w:tr>
@@ -3060,6 +3090,14 @@
               </w:rPr>
               <w:t> </w:t>
             </w:r>
+            <w:r>
+              <w:rPr>
+                <w:rFonts w:ascii="Calibri" w:eastAsia="Times New Roman" w:hAnsi="Calibri" w:cs="Calibri"/>
+                <w:sz w:val="20"/>
+                <w:szCs w:val="20"/>
+              </w:rPr>
+              <w:t>Guest lecture Dr. Mike Goebel</w:t>
+            </w:r>
           </w:p>
         </w:tc>
       </w:tr>
@@ -3574,6 +3612,7 @@
                 <w:sz w:val="20"/>
                 <w:szCs w:val="20"/>
               </w:rPr>
+              <w:lastRenderedPageBreak/>
               <w:t>June 5</w:t>
             </w:r>
           </w:p>
@@ -3717,7 +3756,6 @@
                 <w:sz w:val="20"/>
                 <w:szCs w:val="20"/>
               </w:rPr>
-              <w:lastRenderedPageBreak/>
               <w:t>June 7</w:t>
             </w:r>
           </w:p>

</xml_diff>

<commit_message>
upload lecture, change to quiz makeup policy
</commit_message>
<xml_diff>
--- a/2018_spring_syllabus.docx
+++ b/2018_spring_syllabus.docx
@@ -303,6 +303,9 @@
       </w:r>
       <w:r>
         <w:t>on the topic of the lecture covered by the quiz.</w:t>
+      </w:r>
+      <w:r>
+        <w:t xml:space="preserve">  This summary is due by email on the day of the following lecture.</w:t>
       </w:r>
     </w:p>
     <w:p>
@@ -1415,15 +1418,57 @@
                 <w:sz w:val="20"/>
                 <w:szCs w:val="20"/>
               </w:rPr>
-              <w:t>by the end of class</w:t>
-            </w:r>
-            <w:r>
-              <w:rPr>
-                <w:rFonts w:ascii="Calibri" w:eastAsia="Times New Roman" w:hAnsi="Calibri" w:cs="Calibri"/>
-                <w:sz w:val="20"/>
-                <w:szCs w:val="20"/>
-              </w:rPr>
-              <w:t>.  If you can’t attend class please email them to me before class.</w:t>
+              <w:t>at the start of class</w:t>
+            </w:r>
+            <w:r>
+              <w:rPr>
+                <w:rFonts w:ascii="Calibri" w:eastAsia="Times New Roman" w:hAnsi="Calibri" w:cs="Calibri"/>
+                <w:sz w:val="20"/>
+                <w:szCs w:val="20"/>
+              </w:rPr>
+              <w:t>.  If you can’t attend class</w:t>
+            </w:r>
+            <w:r>
+              <w:rPr>
+                <w:rFonts w:ascii="Calibri" w:eastAsia="Times New Roman" w:hAnsi="Calibri" w:cs="Calibri"/>
+                <w:sz w:val="20"/>
+                <w:szCs w:val="20"/>
+              </w:rPr>
+              <w:t>,</w:t>
+            </w:r>
+            <w:r>
+              <w:rPr>
+                <w:rFonts w:ascii="Calibri" w:eastAsia="Times New Roman" w:hAnsi="Calibri" w:cs="Calibri"/>
+                <w:sz w:val="20"/>
+                <w:szCs w:val="20"/>
+              </w:rPr>
+              <w:t xml:space="preserve"> please email them to me before class.</w:t>
+            </w:r>
+            <w:r>
+              <w:rPr>
+                <w:rFonts w:ascii="Calibri" w:eastAsia="Times New Roman" w:hAnsi="Calibri" w:cs="Calibri"/>
+                <w:sz w:val="20"/>
+                <w:szCs w:val="20"/>
+              </w:rPr>
+              <w:t xml:space="preserve">  Groups for midterm presentations will be assigned </w:t>
+            </w:r>
+            <w:r>
+              <w:rPr>
+                <w:rFonts w:ascii="Calibri" w:eastAsia="Times New Roman" w:hAnsi="Calibri" w:cs="Calibri"/>
+                <w:sz w:val="20"/>
+                <w:szCs w:val="20"/>
+              </w:rPr>
+              <w:t>before Thursday</w:t>
+            </w:r>
+            <w:bookmarkStart w:id="0" w:name="_GoBack"/>
+            <w:bookmarkEnd w:id="0"/>
+            <w:r>
+              <w:rPr>
+                <w:rFonts w:ascii="Calibri" w:eastAsia="Times New Roman" w:hAnsi="Calibri" w:cs="Calibri"/>
+                <w:sz w:val="20"/>
+                <w:szCs w:val="20"/>
+              </w:rPr>
+              <w:t>.</w:t>
             </w:r>
           </w:p>
         </w:tc>
@@ -1461,6 +1506,7 @@
                 <w:sz w:val="20"/>
                 <w:szCs w:val="20"/>
               </w:rPr>
+              <w:lastRenderedPageBreak/>
               <w:t>April 19</w:t>
             </w:r>
           </w:p>
@@ -1566,16 +1612,15 @@
                 <w:sz w:val="20"/>
                 <w:szCs w:val="20"/>
               </w:rPr>
-              <w:t xml:space="preserve">Groups for midterm presentation assigned today.  Each group will </w:t>
-            </w:r>
-            <w:r>
-              <w:rPr>
-                <w:rFonts w:ascii="Calibri" w:eastAsia="Times New Roman" w:hAnsi="Calibri" w:cs="Calibri"/>
-                <w:sz w:val="20"/>
-                <w:szCs w:val="20"/>
-              </w:rPr>
-              <w:lastRenderedPageBreak/>
-              <w:t>select their final topic before the end of the day.</w:t>
+              <w:t>Consensus midterm presentation topics due today.</w:t>
+            </w:r>
+            <w:r>
+              <w:rPr>
+                <w:rFonts w:ascii="Calibri" w:eastAsia="Times New Roman" w:hAnsi="Calibri" w:cs="Calibri"/>
+                <w:sz w:val="20"/>
+                <w:szCs w:val="20"/>
+              </w:rPr>
+              <w:t xml:space="preserve">  You will get some time to discuss in class.</w:t>
             </w:r>
           </w:p>
         </w:tc>
@@ -1613,7 +1658,6 @@
                 <w:sz w:val="20"/>
                 <w:szCs w:val="20"/>
               </w:rPr>
-              <w:lastRenderedPageBreak/>
               <w:t>April 24</w:t>
             </w:r>
           </w:p>
@@ -2037,8 +2081,6 @@
                 <w:szCs w:val="20"/>
               </w:rPr>
             </w:pPr>
-            <w:bookmarkStart w:id="0" w:name="_GoBack"/>
-            <w:bookmarkEnd w:id="0"/>
             <w:r>
               <w:rPr>
                 <w:rFonts w:ascii="Arial" w:eastAsia="Times New Roman" w:hAnsi="Arial" w:cs="Arial"/>
@@ -2299,30 +2341,6 @@
                 <w:szCs w:val="20"/>
               </w:rPr>
             </w:pPr>
-            <w:r>
-              <w:rPr>
-                <w:rFonts w:ascii="Calibri" w:eastAsia="Times New Roman" w:hAnsi="Calibri" w:cs="Calibri"/>
-                <w:sz w:val="20"/>
-                <w:szCs w:val="20"/>
-              </w:rPr>
-              <w:t xml:space="preserve">Annotated </w:t>
-            </w:r>
-            <w:r>
-              <w:rPr>
-                <w:rFonts w:ascii="Calibri" w:eastAsia="Times New Roman" w:hAnsi="Calibri" w:cs="Calibri"/>
-                <w:sz w:val="20"/>
-                <w:szCs w:val="20"/>
-              </w:rPr>
-              <w:t>bibliography due</w:t>
-            </w:r>
-            <w:r>
-              <w:rPr>
-                <w:rFonts w:ascii="Calibri" w:eastAsia="Times New Roman" w:hAnsi="Calibri" w:cs="Calibri"/>
-                <w:sz w:val="20"/>
-                <w:szCs w:val="20"/>
-              </w:rPr>
-              <w:t>.  Will need two groups to volunteer to present this week.</w:t>
-            </w:r>
           </w:p>
         </w:tc>
       </w:tr>
@@ -2458,6 +2476,30 @@
                 <w:szCs w:val="20"/>
               </w:rPr>
             </w:pPr>
+            <w:r>
+              <w:rPr>
+                <w:rFonts w:ascii="Calibri" w:eastAsia="Times New Roman" w:hAnsi="Calibri" w:cs="Calibri"/>
+                <w:sz w:val="20"/>
+                <w:szCs w:val="20"/>
+              </w:rPr>
+              <w:t xml:space="preserve">Annotated </w:t>
+            </w:r>
+            <w:r>
+              <w:rPr>
+                <w:rFonts w:ascii="Calibri" w:eastAsia="Times New Roman" w:hAnsi="Calibri" w:cs="Calibri"/>
+                <w:sz w:val="20"/>
+                <w:szCs w:val="20"/>
+              </w:rPr>
+              <w:t>bibliography due</w:t>
+            </w:r>
+            <w:r>
+              <w:rPr>
+                <w:rFonts w:ascii="Calibri" w:eastAsia="Times New Roman" w:hAnsi="Calibri" w:cs="Calibri"/>
+                <w:sz w:val="20"/>
+                <w:szCs w:val="20"/>
+              </w:rPr>
+              <w:t>.</w:t>
+            </w:r>
           </w:p>
         </w:tc>
       </w:tr>
@@ -2617,6 +2659,14 @@
               </w:rPr>
               <w:t>, guest lecture Dr. Douglas Krause</w:t>
             </w:r>
+            <w:r>
+              <w:rPr>
+                <w:rFonts w:ascii="Calibri" w:eastAsia="Times New Roman" w:hAnsi="Calibri" w:cs="Calibri"/>
+                <w:sz w:val="20"/>
+                <w:szCs w:val="20"/>
+              </w:rPr>
+              <w:t>.</w:t>
+            </w:r>
           </w:p>
         </w:tc>
       </w:tr>
@@ -2786,6 +2836,14 @@
               <w:t>Cimino</w:t>
             </w:r>
             <w:proofErr w:type="spellEnd"/>
+            <w:r>
+              <w:rPr>
+                <w:rFonts w:ascii="Calibri" w:eastAsia="Times New Roman" w:hAnsi="Calibri" w:cs="Calibri"/>
+                <w:sz w:val="20"/>
+                <w:szCs w:val="20"/>
+              </w:rPr>
+              <w:t>.</w:t>
+            </w:r>
           </w:p>
         </w:tc>
       </w:tr>
@@ -3098,6 +3156,14 @@
               </w:rPr>
               <w:t>Guest lecture Dr. Mike Goebel</w:t>
             </w:r>
+            <w:r>
+              <w:rPr>
+                <w:rFonts w:ascii="Calibri" w:eastAsia="Times New Roman" w:hAnsi="Calibri" w:cs="Calibri"/>
+                <w:sz w:val="20"/>
+                <w:szCs w:val="20"/>
+              </w:rPr>
+              <w:t>.</w:t>
+            </w:r>
           </w:p>
         </w:tc>
       </w:tr>
@@ -3612,7 +3678,6 @@
                 <w:sz w:val="20"/>
                 <w:szCs w:val="20"/>
               </w:rPr>
-              <w:lastRenderedPageBreak/>
               <w:t>June 5</w:t>
             </w:r>
           </w:p>
@@ -3756,6 +3821,7 @@
                 <w:sz w:val="20"/>
                 <w:szCs w:val="20"/>
               </w:rPr>
+              <w:lastRenderedPageBreak/>
               <w:t>June 7</w:t>
             </w:r>
           </w:p>

</xml_diff>

<commit_message>
updates for May 24
</commit_message>
<xml_diff>
--- a/2018_spring_syllabus.docx
+++ b/2018_spring_syllabus.docx
@@ -2901,17 +2901,7 @@
                 <w:sz w:val="20"/>
                 <w:szCs w:val="20"/>
               </w:rPr>
-              <w:t>, C.D., 2013. West Antarctic Peninsula: an ice-dependent coastal marine ecosyste</w:t>
-            </w:r>
-            <w:bookmarkStart w:id="0" w:name="_GoBack"/>
-            <w:bookmarkEnd w:id="0"/>
-            <w:r>
-              <w:rPr>
-                <w:rFonts w:eastAsia="Times New Roman" w:cstheme="minorHAnsi"/>
-                <w:sz w:val="20"/>
-                <w:szCs w:val="20"/>
-              </w:rPr>
-              <w:t xml:space="preserve">m in transition. </w:t>
+              <w:t xml:space="preserve">, C.D., 2013. West Antarctic Peninsula: an ice-dependent coastal marine ecosystem in transition. </w:t>
             </w:r>
             <w:r>
               <w:rPr>
@@ -3386,7 +3376,7 @@
                 <w:sz w:val="20"/>
                 <w:szCs w:val="20"/>
               </w:rPr>
-              <w:t>or</w:t>
+              <w:t>and</w:t>
             </w:r>
           </w:p>
           <w:p>
@@ -3734,7 +3724,17 @@
                 <w:sz w:val="20"/>
                 <w:szCs w:val="20"/>
               </w:rPr>
-              <w:t> </w:t>
+              <w:t xml:space="preserve">Groups will develop and present a concept map </w:t>
+            </w:r>
+            <w:bookmarkStart w:id="0" w:name="_GoBack"/>
+            <w:bookmarkEnd w:id="0"/>
+            <w:r>
+              <w:rPr>
+                <w:rFonts w:ascii="Calibri" w:eastAsia="Times New Roman" w:hAnsi="Calibri" w:cs="Calibri"/>
+                <w:sz w:val="20"/>
+                <w:szCs w:val="20"/>
+              </w:rPr>
+              <w:t>for either topic.</w:t>
             </w:r>
           </w:p>
         </w:tc>

</xml_diff>

<commit_message>
change final project due date
</commit_message>
<xml_diff>
--- a/2018_spring_syllabus.docx
+++ b/2018_spring_syllabus.docx
@@ -225,15 +225,7 @@
         <w:rPr>
           <w:rFonts w:eastAsia="Times New Roman" w:cstheme="minorHAnsi"/>
         </w:rPr>
-        <w:t>, A.J., 201</w:t>
-      </w:r>
-      <w:bookmarkStart w:id="0" w:name="_GoBack"/>
-      <w:bookmarkEnd w:id="0"/>
-      <w:r>
-        <w:rPr>
-          <w:rFonts w:eastAsia="Times New Roman" w:cstheme="minorHAnsi"/>
-        </w:rPr>
-        <w:t xml:space="preserve">2. </w:t>
+        <w:t xml:space="preserve">, A.J., 2012. </w:t>
       </w:r>
       <w:r>
         <w:rPr>
@@ -4365,23 +4357,6 @@
               <w:t>Late start: 8:20 am!</w:t>
             </w:r>
           </w:p>
-          <w:p>
-            <w:pPr>
-              <w:rPr>
-                <w:rFonts w:ascii="Calibri" w:eastAsia="Times New Roman" w:hAnsi="Calibri" w:cs="Calibri"/>
-                <w:sz w:val="20"/>
-                <w:szCs w:val="20"/>
-              </w:rPr>
-            </w:pPr>
-            <w:r>
-              <w:rPr>
-                <w:rFonts w:ascii="Calibri" w:eastAsia="Times New Roman" w:hAnsi="Calibri" w:cs="Calibri"/>
-                <w:sz w:val="20"/>
-                <w:szCs w:val="20"/>
-              </w:rPr>
-              <w:t>Final paper due</w:t>
-            </w:r>
-          </w:p>
         </w:tc>
       </w:tr>
       <w:tr>
@@ -4542,6 +4517,24 @@
               </w:rPr>
               <w:t> </w:t>
             </w:r>
+            <w:r>
+              <w:rPr>
+                <w:rFonts w:ascii="Calibri" w:eastAsia="Times New Roman" w:hAnsi="Calibri" w:cs="Calibri"/>
+                <w:sz w:val="20"/>
+                <w:szCs w:val="20"/>
+              </w:rPr>
+              <w:t>Final paper due</w:t>
+            </w:r>
+            <w:r>
+              <w:rPr>
+                <w:rFonts w:ascii="Calibri" w:eastAsia="Times New Roman" w:hAnsi="Calibri" w:cs="Calibri"/>
+                <w:sz w:val="20"/>
+                <w:szCs w:val="20"/>
+              </w:rPr>
+              <w:t xml:space="preserve"> at exam (hardcopy please)</w:t>
+            </w:r>
+            <w:bookmarkStart w:id="0" w:name="_GoBack"/>
+            <w:bookmarkEnd w:id="0"/>
           </w:p>
         </w:tc>
       </w:tr>

</xml_diff>